<commit_message>
OOP - Layout changed to wide
</commit_message>
<xml_diff>
--- a/OOP/TechnicalJavaInterviewQuestions-OOP.docx
+++ b/OOP/TechnicalJavaInterviewQuestions-OOP.docx
@@ -1,6 +1,6 @@
 
 <file path=word/document.xml><?xml version="1.0" encoding="utf-8"?>
-<w:document xmlns:wpc="http://schemas.microsoft.com/office/word/2010/wordprocessingCanvas" xmlns:cx="http://schemas.microsoft.com/office/drawing/2014/chartex" xmlns:cx1="http://schemas.microsoft.com/office/drawing/2015/9/8/chartex" xmlns:cx2="http://schemas.microsoft.com/office/drawing/2015/10/21/chartex" xmlns:cx3="http://schemas.microsoft.com/office/drawing/2016/5/9/chartex" xmlns:cx4="http://schemas.microsoft.com/office/drawing/2016/5/10/chartex" xmlns:cx5="http://schemas.microsoft.com/office/drawing/2016/5/11/chartex" xmlns:cx6="http://schemas.microsoft.com/office/drawing/2016/5/12/chartex" xmlns:cx7="http://schemas.microsoft.com/office/drawing/2016/5/13/chartex" xmlns:cx8="http://schemas.microsoft.com/office/drawing/2016/5/14/chartex" xmlns:mc="http://schemas.openxmlformats.org/markup-compatibility/2006" xmlns:aink="http://schemas.microsoft.com/office/drawing/2016/ink" xmlns:am3d="http://schemas.microsoft.com/office/drawing/2017/model3d" xmlns:o="urn:schemas-microsoft-com:office:office" xmlns:oel="http://schemas.microsoft.com/office/2019/extlst" xmlns:r="http://schemas.openxmlformats.org/officeDocument/2006/relationships" xmlns:m="http://schemas.openxmlformats.org/officeDocument/2006/math" xmlns:v="urn:schemas-microsoft-com:vml" xmlns:wp14="http://schemas.microsoft.com/office/word/2010/wordprocessingDrawing" xmlns:wp="http://schemas.openxmlformats.org/drawingml/2006/wordprocessingDrawing" xmlns:w10="urn:schemas-microsoft-com:office:word" xmlns:w="http://schemas.openxmlformats.org/wordprocessingml/2006/main" xmlns:w14="http://schemas.microsoft.com/office/word/2010/wordml" xmlns:w15="http://schemas.microsoft.com/office/word/2012/wordml" xmlns:w16cex="http://schemas.microsoft.com/office/word/2018/wordml/cex" xmlns:w16cid="http://schemas.microsoft.com/office/word/2016/wordml/cid" xmlns:w16="http://schemas.microsoft.com/office/word/2018/wordml" xmlns:w16sdtdh="http://schemas.microsoft.com/office/word/2020/wordml/sdtdatahash" xmlns:w16se="http://schemas.microsoft.com/office/word/2015/wordml/symex" xmlns:wpg="http://schemas.microsoft.com/office/word/2010/wordprocessingGroup" xmlns:wpi="http://schemas.microsoft.com/office/word/2010/wordprocessingInk" xmlns:wne="http://schemas.microsoft.com/office/word/2006/wordml" xmlns:wps="http://schemas.microsoft.com/office/word/2010/wordprocessingShape" mc:Ignorable="w14 w15 w16se w16cid w16 w16cex w16sdtdh wp14">
+<w:document xmlns:wpc="http://schemas.microsoft.com/office/word/2010/wordprocessingCanvas" xmlns:cx="http://schemas.microsoft.com/office/drawing/2014/chartex" xmlns:cx1="http://schemas.microsoft.com/office/drawing/2015/9/8/chartex" xmlns:cx2="http://schemas.microsoft.com/office/drawing/2015/10/21/chartex" xmlns:cx3="http://schemas.microsoft.com/office/drawing/2016/5/9/chartex" xmlns:cx4="http://schemas.microsoft.com/office/drawing/2016/5/10/chartex" xmlns:cx5="http://schemas.microsoft.com/office/drawing/2016/5/11/chartex" xmlns:cx6="http://schemas.microsoft.com/office/drawing/2016/5/12/chartex" xmlns:cx7="http://schemas.microsoft.com/office/drawing/2016/5/13/chartex" xmlns:cx8="http://schemas.microsoft.com/office/drawing/2016/5/14/chartex" xmlns:mc="http://schemas.openxmlformats.org/markup-compatibility/2006" xmlns:aink="http://schemas.microsoft.com/office/drawing/2016/ink" xmlns:am3d="http://schemas.microsoft.com/office/drawing/2017/model3d" xmlns:o="urn:schemas-microsoft-com:office:office" xmlns:oel="http://schemas.microsoft.com/office/2019/extlst" xmlns:r="http://schemas.openxmlformats.org/officeDocument/2006/relationships" xmlns:m="http://schemas.openxmlformats.org/officeDocument/2006/math" xmlns:v="urn:schemas-microsoft-com:vml" xmlns:wp14="http://schemas.microsoft.com/office/word/2010/wordprocessingDrawing" xmlns:wp="http://schemas.openxmlformats.org/drawingml/2006/wordprocessingDrawing" xmlns:w10="urn:schemas-microsoft-com:office:word" xmlns:w="http://schemas.openxmlformats.org/wordprocessingml/2006/main" xmlns:w14="http://schemas.microsoft.com/office/word/2010/wordml" xmlns:w15="http://schemas.microsoft.com/office/word/2012/wordml" xmlns:w16cex="http://schemas.microsoft.com/office/word/2018/wordml/cex" xmlns:w16cid="http://schemas.microsoft.com/office/word/2016/wordml/cid" xmlns:w16="http://schemas.microsoft.com/office/word/2018/wordml" xmlns:w16du="http://schemas.microsoft.com/office/word/2023/wordml/word16du" xmlns:w16sdtdh="http://schemas.microsoft.com/office/word/2020/wordml/sdtdatahash" xmlns:w16se="http://schemas.microsoft.com/office/word/2015/wordml/symex" xmlns:wpg="http://schemas.microsoft.com/office/word/2010/wordprocessingGroup" xmlns:wpi="http://schemas.microsoft.com/office/word/2010/wordprocessingInk" xmlns:wne="http://schemas.microsoft.com/office/word/2006/wordml" xmlns:wps="http://schemas.microsoft.com/office/word/2010/wordprocessingShape" mc:Ignorable="w14 w15 w16se w16cid w16 w16cex w16sdtdh wp14">
   <w:body>
     <w:bookmarkStart w:id="0" w:name="_Toc65419345"/>
     <w:bookmarkStart w:id="1" w:name="_Toc58584507"/>
@@ -811,7 +811,7 @@
             <w:noProof/>
             <w:webHidden/>
           </w:rPr>
-          <w:t>6</w:t>
+          <w:t>5</w:t>
         </w:r>
         <w:r>
           <w:rPr>
@@ -1011,7 +1011,7 @@
             <w:noProof/>
             <w:webHidden/>
           </w:rPr>
-          <w:t>7</w:t>
+          <w:t>6</w:t>
         </w:r>
         <w:r>
           <w:rPr>
@@ -1111,7 +1111,7 @@
             <w:noProof/>
             <w:webHidden/>
           </w:rPr>
-          <w:t>7</w:t>
+          <w:t>6</w:t>
         </w:r>
         <w:r>
           <w:rPr>
@@ -1209,7 +1209,7 @@
             <w:noProof/>
             <w:webHidden/>
           </w:rPr>
-          <w:t>7</w:t>
+          <w:t>6</w:t>
         </w:r>
         <w:r>
           <w:rPr>
@@ -1609,7 +1609,7 @@
             <w:noProof/>
             <w:webHidden/>
           </w:rPr>
-          <w:t>8</w:t>
+          <w:t>7</w:t>
         </w:r>
         <w:r>
           <w:rPr>
@@ -1709,7 +1709,7 @@
             <w:noProof/>
             <w:webHidden/>
           </w:rPr>
-          <w:t>8</w:t>
+          <w:t>7</w:t>
         </w:r>
         <w:r>
           <w:rPr>
@@ -1809,7 +1809,7 @@
             <w:noProof/>
             <w:webHidden/>
           </w:rPr>
-          <w:t>9</w:t>
+          <w:t>8</w:t>
         </w:r>
         <w:r>
           <w:rPr>
@@ -1909,7 +1909,7 @@
             <w:noProof/>
             <w:webHidden/>
           </w:rPr>
-          <w:t>9</w:t>
+          <w:t>8</w:t>
         </w:r>
         <w:r>
           <w:rPr>
@@ -2007,7 +2007,7 @@
             <w:noProof/>
             <w:webHidden/>
           </w:rPr>
-          <w:t>9</w:t>
+          <w:t>8</w:t>
         </w:r>
         <w:r>
           <w:rPr>
@@ -2207,7 +2207,7 @@
             <w:noProof/>
             <w:webHidden/>
           </w:rPr>
-          <w:t>10</w:t>
+          <w:t>9</w:t>
         </w:r>
         <w:r>
           <w:rPr>
@@ -2307,7 +2307,7 @@
             <w:noProof/>
             <w:webHidden/>
           </w:rPr>
-          <w:t>10</w:t>
+          <w:t>9</w:t>
         </w:r>
         <w:r>
           <w:rPr>
@@ -2407,7 +2407,7 @@
             <w:noProof/>
             <w:webHidden/>
           </w:rPr>
-          <w:t>10</w:t>
+          <w:t>9</w:t>
         </w:r>
         <w:r>
           <w:rPr>
@@ -2507,7 +2507,7 @@
             <w:noProof/>
             <w:webHidden/>
           </w:rPr>
-          <w:t>11</w:t>
+          <w:t>10</w:t>
         </w:r>
         <w:r>
           <w:rPr>
@@ -2607,7 +2607,7 @@
             <w:noProof/>
             <w:webHidden/>
           </w:rPr>
-          <w:t>11</w:t>
+          <w:t>10</w:t>
         </w:r>
         <w:r>
           <w:rPr>
@@ -2707,7 +2707,7 @@
             <w:noProof/>
             <w:webHidden/>
           </w:rPr>
-          <w:t>12</w:t>
+          <w:t>11</w:t>
         </w:r>
         <w:r>
           <w:rPr>
@@ -2807,7 +2807,7 @@
             <w:noProof/>
             <w:webHidden/>
           </w:rPr>
-          <w:t>12</w:t>
+          <w:t>11</w:t>
         </w:r>
         <w:r>
           <w:rPr>
@@ -2907,7 +2907,7 @@
             <w:noProof/>
             <w:webHidden/>
           </w:rPr>
-          <w:t>13</w:t>
+          <w:t>12</w:t>
         </w:r>
         <w:r>
           <w:rPr>
@@ -3007,7 +3007,7 @@
             <w:noProof/>
             <w:webHidden/>
           </w:rPr>
-          <w:t>13</w:t>
+          <w:t>12</w:t>
         </w:r>
         <w:r>
           <w:rPr>
@@ -3107,7 +3107,7 @@
             <w:noProof/>
             <w:webHidden/>
           </w:rPr>
-          <w:t>13</w:t>
+          <w:t>12</w:t>
         </w:r>
         <w:r>
           <w:rPr>
@@ -3207,7 +3207,7 @@
             <w:noProof/>
             <w:webHidden/>
           </w:rPr>
-          <w:t>14</w:t>
+          <w:t>13</w:t>
         </w:r>
         <w:r>
           <w:rPr>
@@ -3307,7 +3307,7 @@
             <w:noProof/>
             <w:webHidden/>
           </w:rPr>
-          <w:t>14</w:t>
+          <w:t>13</w:t>
         </w:r>
         <w:r>
           <w:rPr>
@@ -3407,7 +3407,7 @@
             <w:noProof/>
             <w:webHidden/>
           </w:rPr>
-          <w:t>14</w:t>
+          <w:t>13</w:t>
         </w:r>
         <w:r>
           <w:rPr>
@@ -3507,7 +3507,7 @@
             <w:noProof/>
             <w:webHidden/>
           </w:rPr>
-          <w:t>15</w:t>
+          <w:t>13</w:t>
         </w:r>
         <w:r>
           <w:rPr>
@@ -3607,7 +3607,7 @@
             <w:noProof/>
             <w:webHidden/>
           </w:rPr>
-          <w:t>15</w:t>
+          <w:t>14</w:t>
         </w:r>
         <w:r>
           <w:rPr>
@@ -3707,7 +3707,7 @@
             <w:noProof/>
             <w:webHidden/>
           </w:rPr>
-          <w:t>15</w:t>
+          <w:t>14</w:t>
         </w:r>
         <w:r>
           <w:rPr>
@@ -3807,7 +3807,7 @@
             <w:noProof/>
             <w:webHidden/>
           </w:rPr>
-          <w:t>15</w:t>
+          <w:t>14</w:t>
         </w:r>
         <w:r>
           <w:rPr>
@@ -3907,7 +3907,7 @@
             <w:noProof/>
             <w:webHidden/>
           </w:rPr>
-          <w:t>15</w:t>
+          <w:t>14</w:t>
         </w:r>
         <w:r>
           <w:rPr>
@@ -4007,7 +4007,7 @@
             <w:noProof/>
             <w:webHidden/>
           </w:rPr>
-          <w:t>16</w:t>
+          <w:t>14</w:t>
         </w:r>
         <w:r>
           <w:rPr>
@@ -4107,7 +4107,7 @@
             <w:noProof/>
             <w:webHidden/>
           </w:rPr>
-          <w:t>16</w:t>
+          <w:t>15</w:t>
         </w:r>
         <w:r>
           <w:rPr>
@@ -4207,7 +4207,7 @@
             <w:noProof/>
             <w:webHidden/>
           </w:rPr>
-          <w:t>17</w:t>
+          <w:t>15</w:t>
         </w:r>
         <w:r>
           <w:rPr>
@@ -4307,7 +4307,7 @@
             <w:noProof/>
             <w:webHidden/>
           </w:rPr>
-          <w:t>17</w:t>
+          <w:t>15</w:t>
         </w:r>
         <w:r>
           <w:rPr>
@@ -4407,7 +4407,7 @@
             <w:noProof/>
             <w:webHidden/>
           </w:rPr>
-          <w:t>17</w:t>
+          <w:t>15</w:t>
         </w:r>
         <w:r>
           <w:rPr>
@@ -4507,7 +4507,7 @@
             <w:noProof/>
             <w:webHidden/>
           </w:rPr>
-          <w:t>17</w:t>
+          <w:t>16</w:t>
         </w:r>
         <w:r>
           <w:rPr>
@@ -4607,7 +4607,7 @@
             <w:noProof/>
             <w:webHidden/>
           </w:rPr>
-          <w:t>18</w:t>
+          <w:t>16</w:t>
         </w:r>
         <w:r>
           <w:rPr>
@@ -4707,7 +4707,7 @@
             <w:noProof/>
             <w:webHidden/>
           </w:rPr>
-          <w:t>19</w:t>
+          <w:t>17</w:t>
         </w:r>
         <w:r>
           <w:rPr>
@@ -4807,7 +4807,7 @@
             <w:noProof/>
             <w:webHidden/>
           </w:rPr>
-          <w:t>19</w:t>
+          <w:t>17</w:t>
         </w:r>
         <w:r>
           <w:rPr>
@@ -4907,7 +4907,7 @@
             <w:noProof/>
             <w:webHidden/>
           </w:rPr>
-          <w:t>19</w:t>
+          <w:t>18</w:t>
         </w:r>
         <w:r>
           <w:rPr>
@@ -5007,7 +5007,7 @@
             <w:noProof/>
             <w:webHidden/>
           </w:rPr>
-          <w:t>20</w:t>
+          <w:t>18</w:t>
         </w:r>
         <w:r>
           <w:rPr>
@@ -5107,7 +5107,7 @@
             <w:noProof/>
             <w:webHidden/>
           </w:rPr>
-          <w:t>20</w:t>
+          <w:t>18</w:t>
         </w:r>
         <w:r>
           <w:rPr>
@@ -5207,7 +5207,7 @@
             <w:noProof/>
             <w:webHidden/>
           </w:rPr>
-          <w:t>20</w:t>
+          <w:t>18</w:t>
         </w:r>
         <w:r>
           <w:rPr>
@@ -5307,7 +5307,7 @@
             <w:noProof/>
             <w:webHidden/>
           </w:rPr>
-          <w:t>20</w:t>
+          <w:t>19</w:t>
         </w:r>
         <w:r>
           <w:rPr>
@@ -5407,7 +5407,7 @@
             <w:noProof/>
             <w:webHidden/>
           </w:rPr>
-          <w:t>20</w:t>
+          <w:t>19</w:t>
         </w:r>
         <w:r>
           <w:rPr>
@@ -5507,7 +5507,7 @@
             <w:noProof/>
             <w:webHidden/>
           </w:rPr>
-          <w:t>20</w:t>
+          <w:t>19</w:t>
         </w:r>
         <w:r>
           <w:rPr>
@@ -5535,7 +5535,7 @@
         </w:rPr>
         <w:sectPr>
           <w:pgSz w:w="12240" w:h="15840" w:code="1"/>
-          <w:pgMar w:top="1440" w:right="1440" w:bottom="1440" w:left="1440" w:header="720" w:footer="720" w:gutter="0"/>
+          <w:pgMar w:top="720" w:right="720" w:bottom="720" w:left="720" w:header="720" w:footer="720" w:gutter="0"/>
           <w:cols w:space="708"/>
           <w:docGrid w:linePitch="360"/>
         </w:sectPr>
@@ -5980,7 +5980,14 @@
         <w:rPr>
           <w:lang w:val="en-CA"/>
         </w:rPr>
-        <w:t xml:space="preserve">Java is strictly only a type of pass by value. It means that when passing a primitive type to a function, a copy of the value of that variable will be passed and the value of the variable itself will not change, no matter what changes made inside the function since that is another copied variable. Also, when passing a reference type variable, it again passes the value, but this value, itself, is a reference or address to a memory location which holds the actual data. </w:t>
+        <w:t xml:space="preserve">Java is strictly only a type of pass by value. It means that when passing a primitive type to a function, a copy of the value of that variable will be passed and the value of the variable itself will not change, no matter what changes made inside the function since that is another copied variable. Also, when passing a reference type variable, it again passes the value, </w:t>
+      </w:r>
+      <w:r>
+        <w:rPr>
+          <w:lang w:val="en-CA"/>
+        </w:rPr>
+        <w:lastRenderedPageBreak/>
+        <w:t xml:space="preserve">but this value, itself, is a reference or address to a memory location which holds the actual data. </w:t>
       </w:r>
       <w:proofErr w:type="gramStart"/>
       <w:r>
@@ -6013,7 +6020,6 @@
         <w:rPr>
           <w:lang w:val="en-CA"/>
         </w:rPr>
-        <w:lastRenderedPageBreak/>
         <w:t>What is the difference between stack and heap memory?</w:t>
       </w:r>
       <w:bookmarkEnd w:id="13"/>
@@ -6243,7 +6249,14 @@
         <w:rPr>
           <w:lang w:val="en-CA"/>
         </w:rPr>
-        <w:t>Besides, there is a String pool in Java which holds all the strings created in a specified location of memory. Anytime we use the new keyword to initialize a string, a new string object, with a new reference, will be created in the string pool. But if we are just assigning a set of characters to a string to initialize it, the new object will be created only if there isn’t any string with that value in the pool, otherwise, a reference to the existing string object will be assigned to that variable.</w:t>
+        <w:t xml:space="preserve">Besides, there is a String pool in Java which holds all the strings created in a specified location of memory. Anytime we use the new keyword to initialize a string, a new string object, with a new reference, will be created in the string pool. </w:t>
+      </w:r>
+      <w:r>
+        <w:rPr>
+          <w:lang w:val="en-CA"/>
+        </w:rPr>
+        <w:lastRenderedPageBreak/>
+        <w:t>But if we are just assigning a set of characters to a string to initialize it, the new object will be created only if there isn’t any string with that value in the pool, otherwise, a reference to the existing string object will be assigned to that variable.</w:t>
       </w:r>
     </w:p>
     <w:p>
@@ -6259,7 +6272,6 @@
         <w:rPr>
           <w:noProof/>
         </w:rPr>
-        <w:lastRenderedPageBreak/>
         <w:drawing>
           <wp:inline distT="0" distB="0" distL="0" distR="0" wp14:anchorId="05133D7C" wp14:editId="4E2A709F">
             <wp:extent cx="4686300" cy="2358046"/>
@@ -11142,7 +11154,7 @@
 </file>
 
 <file path=word/endnotes.xml><?xml version="1.0" encoding="utf-8"?>
-<w:endnotes xmlns:wpc="http://schemas.microsoft.com/office/word/2010/wordprocessingCanvas" xmlns:cx="http://schemas.microsoft.com/office/drawing/2014/chartex" xmlns:cx1="http://schemas.microsoft.com/office/drawing/2015/9/8/chartex" xmlns:cx2="http://schemas.microsoft.com/office/drawing/2015/10/21/chartex" xmlns:cx3="http://schemas.microsoft.com/office/drawing/2016/5/9/chartex" xmlns:cx4="http://schemas.microsoft.com/office/drawing/2016/5/10/chartex" xmlns:cx5="http://schemas.microsoft.com/office/drawing/2016/5/11/chartex" xmlns:cx6="http://schemas.microsoft.com/office/drawing/2016/5/12/chartex" xmlns:cx7="http://schemas.microsoft.com/office/drawing/2016/5/13/chartex" xmlns:cx8="http://schemas.microsoft.com/office/drawing/2016/5/14/chartex" xmlns:mc="http://schemas.openxmlformats.org/markup-compatibility/2006" xmlns:aink="http://schemas.microsoft.com/office/drawing/2016/ink" xmlns:am3d="http://schemas.microsoft.com/office/drawing/2017/model3d" xmlns:o="urn:schemas-microsoft-com:office:office" xmlns:oel="http://schemas.microsoft.com/office/2019/extlst" xmlns:r="http://schemas.openxmlformats.org/officeDocument/2006/relationships" xmlns:m="http://schemas.openxmlformats.org/officeDocument/2006/math" xmlns:v="urn:schemas-microsoft-com:vml" xmlns:wp14="http://schemas.microsoft.com/office/word/2010/wordprocessingDrawing" xmlns:wp="http://schemas.openxmlformats.org/drawingml/2006/wordprocessingDrawing" xmlns:w10="urn:schemas-microsoft-com:office:word" xmlns:w="http://schemas.openxmlformats.org/wordprocessingml/2006/main" xmlns:w14="http://schemas.microsoft.com/office/word/2010/wordml" xmlns:w15="http://schemas.microsoft.com/office/word/2012/wordml" xmlns:w16cex="http://schemas.microsoft.com/office/word/2018/wordml/cex" xmlns:w16cid="http://schemas.microsoft.com/office/word/2016/wordml/cid" xmlns:w16="http://schemas.microsoft.com/office/word/2018/wordml" xmlns:w16sdtdh="http://schemas.microsoft.com/office/word/2020/wordml/sdtdatahash" xmlns:w16se="http://schemas.microsoft.com/office/word/2015/wordml/symex" xmlns:wpg="http://schemas.microsoft.com/office/word/2010/wordprocessingGroup" xmlns:wpi="http://schemas.microsoft.com/office/word/2010/wordprocessingInk" xmlns:wne="http://schemas.microsoft.com/office/word/2006/wordml" xmlns:wps="http://schemas.microsoft.com/office/word/2010/wordprocessingShape" mc:Ignorable="w14 w15 w16se w16cid w16 w16cex w16sdtdh wp14">
+<w:endnotes xmlns:wpc="http://schemas.microsoft.com/office/word/2010/wordprocessingCanvas" xmlns:cx="http://schemas.microsoft.com/office/drawing/2014/chartex" xmlns:cx1="http://schemas.microsoft.com/office/drawing/2015/9/8/chartex" xmlns:cx2="http://schemas.microsoft.com/office/drawing/2015/10/21/chartex" xmlns:cx3="http://schemas.microsoft.com/office/drawing/2016/5/9/chartex" xmlns:cx4="http://schemas.microsoft.com/office/drawing/2016/5/10/chartex" xmlns:cx5="http://schemas.microsoft.com/office/drawing/2016/5/11/chartex" xmlns:cx6="http://schemas.microsoft.com/office/drawing/2016/5/12/chartex" xmlns:cx7="http://schemas.microsoft.com/office/drawing/2016/5/13/chartex" xmlns:cx8="http://schemas.microsoft.com/office/drawing/2016/5/14/chartex" xmlns:mc="http://schemas.openxmlformats.org/markup-compatibility/2006" xmlns:aink="http://schemas.microsoft.com/office/drawing/2016/ink" xmlns:am3d="http://schemas.microsoft.com/office/drawing/2017/model3d" xmlns:o="urn:schemas-microsoft-com:office:office" xmlns:oel="http://schemas.microsoft.com/office/2019/extlst" xmlns:r="http://schemas.openxmlformats.org/officeDocument/2006/relationships" xmlns:m="http://schemas.openxmlformats.org/officeDocument/2006/math" xmlns:v="urn:schemas-microsoft-com:vml" xmlns:wp14="http://schemas.microsoft.com/office/word/2010/wordprocessingDrawing" xmlns:wp="http://schemas.openxmlformats.org/drawingml/2006/wordprocessingDrawing" xmlns:w10="urn:schemas-microsoft-com:office:word" xmlns:w="http://schemas.openxmlformats.org/wordprocessingml/2006/main" xmlns:w14="http://schemas.microsoft.com/office/word/2010/wordml" xmlns:w15="http://schemas.microsoft.com/office/word/2012/wordml" xmlns:w16cex="http://schemas.microsoft.com/office/word/2018/wordml/cex" xmlns:w16cid="http://schemas.microsoft.com/office/word/2016/wordml/cid" xmlns:w16="http://schemas.microsoft.com/office/word/2018/wordml" xmlns:w16du="http://schemas.microsoft.com/office/word/2023/wordml/word16du" xmlns:w16sdtdh="http://schemas.microsoft.com/office/word/2020/wordml/sdtdatahash" xmlns:w16se="http://schemas.microsoft.com/office/word/2015/wordml/symex" xmlns:wpg="http://schemas.microsoft.com/office/word/2010/wordprocessingGroup" xmlns:wpi="http://schemas.microsoft.com/office/word/2010/wordprocessingInk" xmlns:wne="http://schemas.microsoft.com/office/word/2006/wordml" xmlns:wps="http://schemas.microsoft.com/office/word/2010/wordprocessingShape" mc:Ignorable="w14 w15 w16se w16cid w16 w16cex w16sdtdh wp14">
   <w:endnote w:type="separator" w:id="-1">
     <w:p>
       <w:pPr>
@@ -11167,7 +11179,7 @@
 </file>
 
 <file path=word/footnotes.xml><?xml version="1.0" encoding="utf-8"?>
-<w:footnotes xmlns:wpc="http://schemas.microsoft.com/office/word/2010/wordprocessingCanvas" xmlns:cx="http://schemas.microsoft.com/office/drawing/2014/chartex" xmlns:cx1="http://schemas.microsoft.com/office/drawing/2015/9/8/chartex" xmlns:cx2="http://schemas.microsoft.com/office/drawing/2015/10/21/chartex" xmlns:cx3="http://schemas.microsoft.com/office/drawing/2016/5/9/chartex" xmlns:cx4="http://schemas.microsoft.com/office/drawing/2016/5/10/chartex" xmlns:cx5="http://schemas.microsoft.com/office/drawing/2016/5/11/chartex" xmlns:cx6="http://schemas.microsoft.com/office/drawing/2016/5/12/chartex" xmlns:cx7="http://schemas.microsoft.com/office/drawing/2016/5/13/chartex" xmlns:cx8="http://schemas.microsoft.com/office/drawing/2016/5/14/chartex" xmlns:mc="http://schemas.openxmlformats.org/markup-compatibility/2006" xmlns:aink="http://schemas.microsoft.com/office/drawing/2016/ink" xmlns:am3d="http://schemas.microsoft.com/office/drawing/2017/model3d" xmlns:o="urn:schemas-microsoft-com:office:office" xmlns:oel="http://schemas.microsoft.com/office/2019/extlst" xmlns:r="http://schemas.openxmlformats.org/officeDocument/2006/relationships" xmlns:m="http://schemas.openxmlformats.org/officeDocument/2006/math" xmlns:v="urn:schemas-microsoft-com:vml" xmlns:wp14="http://schemas.microsoft.com/office/word/2010/wordprocessingDrawing" xmlns:wp="http://schemas.openxmlformats.org/drawingml/2006/wordprocessingDrawing" xmlns:w10="urn:schemas-microsoft-com:office:word" xmlns:w="http://schemas.openxmlformats.org/wordprocessingml/2006/main" xmlns:w14="http://schemas.microsoft.com/office/word/2010/wordml" xmlns:w15="http://schemas.microsoft.com/office/word/2012/wordml" xmlns:w16cex="http://schemas.microsoft.com/office/word/2018/wordml/cex" xmlns:w16cid="http://schemas.microsoft.com/office/word/2016/wordml/cid" xmlns:w16="http://schemas.microsoft.com/office/word/2018/wordml" xmlns:w16sdtdh="http://schemas.microsoft.com/office/word/2020/wordml/sdtdatahash" xmlns:w16se="http://schemas.microsoft.com/office/word/2015/wordml/symex" xmlns:wpg="http://schemas.microsoft.com/office/word/2010/wordprocessingGroup" xmlns:wpi="http://schemas.microsoft.com/office/word/2010/wordprocessingInk" xmlns:wne="http://schemas.microsoft.com/office/word/2006/wordml" xmlns:wps="http://schemas.microsoft.com/office/word/2010/wordprocessingShape" mc:Ignorable="w14 w15 w16se w16cid w16 w16cex w16sdtdh wp14">
+<w:footnotes xmlns:wpc="http://schemas.microsoft.com/office/word/2010/wordprocessingCanvas" xmlns:cx="http://schemas.microsoft.com/office/drawing/2014/chartex" xmlns:cx1="http://schemas.microsoft.com/office/drawing/2015/9/8/chartex" xmlns:cx2="http://schemas.microsoft.com/office/drawing/2015/10/21/chartex" xmlns:cx3="http://schemas.microsoft.com/office/drawing/2016/5/9/chartex" xmlns:cx4="http://schemas.microsoft.com/office/drawing/2016/5/10/chartex" xmlns:cx5="http://schemas.microsoft.com/office/drawing/2016/5/11/chartex" xmlns:cx6="http://schemas.microsoft.com/office/drawing/2016/5/12/chartex" xmlns:cx7="http://schemas.microsoft.com/office/drawing/2016/5/13/chartex" xmlns:cx8="http://schemas.microsoft.com/office/drawing/2016/5/14/chartex" xmlns:mc="http://schemas.openxmlformats.org/markup-compatibility/2006" xmlns:aink="http://schemas.microsoft.com/office/drawing/2016/ink" xmlns:am3d="http://schemas.microsoft.com/office/drawing/2017/model3d" xmlns:o="urn:schemas-microsoft-com:office:office" xmlns:oel="http://schemas.microsoft.com/office/2019/extlst" xmlns:r="http://schemas.openxmlformats.org/officeDocument/2006/relationships" xmlns:m="http://schemas.openxmlformats.org/officeDocument/2006/math" xmlns:v="urn:schemas-microsoft-com:vml" xmlns:wp14="http://schemas.microsoft.com/office/word/2010/wordprocessingDrawing" xmlns:wp="http://schemas.openxmlformats.org/drawingml/2006/wordprocessingDrawing" xmlns:w10="urn:schemas-microsoft-com:office:word" xmlns:w="http://schemas.openxmlformats.org/wordprocessingml/2006/main" xmlns:w14="http://schemas.microsoft.com/office/word/2010/wordml" xmlns:w15="http://schemas.microsoft.com/office/word/2012/wordml" xmlns:w16cex="http://schemas.microsoft.com/office/word/2018/wordml/cex" xmlns:w16cid="http://schemas.microsoft.com/office/word/2016/wordml/cid" xmlns:w16="http://schemas.microsoft.com/office/word/2018/wordml" xmlns:w16du="http://schemas.microsoft.com/office/word/2023/wordml/word16du" xmlns:w16sdtdh="http://schemas.microsoft.com/office/word/2020/wordml/sdtdatahash" xmlns:w16se="http://schemas.microsoft.com/office/word/2015/wordml/symex" xmlns:wpg="http://schemas.microsoft.com/office/word/2010/wordprocessingGroup" xmlns:wpi="http://schemas.microsoft.com/office/word/2010/wordprocessingInk" xmlns:wne="http://schemas.microsoft.com/office/word/2006/wordml" xmlns:wps="http://schemas.microsoft.com/office/word/2010/wordprocessingShape" mc:Ignorable="w14 w15 w16se w16cid w16 w16cex w16sdtdh wp14">
   <w:footnote w:type="separator" w:id="-1">
     <w:p>
       <w:pPr>
@@ -11192,7 +11204,7 @@
 </file>
 
 <file path=word/header1.xml><?xml version="1.0" encoding="utf-8"?>
-<w:hdr xmlns:wpc="http://schemas.microsoft.com/office/word/2010/wordprocessingCanvas" xmlns:cx="http://schemas.microsoft.com/office/drawing/2014/chartex" xmlns:cx1="http://schemas.microsoft.com/office/drawing/2015/9/8/chartex" xmlns:cx2="http://schemas.microsoft.com/office/drawing/2015/10/21/chartex" xmlns:cx3="http://schemas.microsoft.com/office/drawing/2016/5/9/chartex" xmlns:cx4="http://schemas.microsoft.com/office/drawing/2016/5/10/chartex" xmlns:cx5="http://schemas.microsoft.com/office/drawing/2016/5/11/chartex" xmlns:cx6="http://schemas.microsoft.com/office/drawing/2016/5/12/chartex" xmlns:cx7="http://schemas.microsoft.com/office/drawing/2016/5/13/chartex" xmlns:cx8="http://schemas.microsoft.com/office/drawing/2016/5/14/chartex" xmlns:mc="http://schemas.openxmlformats.org/markup-compatibility/2006" xmlns:aink="http://schemas.microsoft.com/office/drawing/2016/ink" xmlns:am3d="http://schemas.microsoft.com/office/drawing/2017/model3d" xmlns:o="urn:schemas-microsoft-com:office:office" xmlns:oel="http://schemas.microsoft.com/office/2019/extlst" xmlns:r="http://schemas.openxmlformats.org/officeDocument/2006/relationships" xmlns:m="http://schemas.openxmlformats.org/officeDocument/2006/math" xmlns:v="urn:schemas-microsoft-com:vml" xmlns:wp14="http://schemas.microsoft.com/office/word/2010/wordprocessingDrawing" xmlns:wp="http://schemas.openxmlformats.org/drawingml/2006/wordprocessingDrawing" xmlns:w10="urn:schemas-microsoft-com:office:word" xmlns:w="http://schemas.openxmlformats.org/wordprocessingml/2006/main" xmlns:w14="http://schemas.microsoft.com/office/word/2010/wordml" xmlns:w15="http://schemas.microsoft.com/office/word/2012/wordml" xmlns:w16cex="http://schemas.microsoft.com/office/word/2018/wordml/cex" xmlns:w16cid="http://schemas.microsoft.com/office/word/2016/wordml/cid" xmlns:w16="http://schemas.microsoft.com/office/word/2018/wordml" xmlns:w16sdtdh="http://schemas.microsoft.com/office/word/2020/wordml/sdtdatahash" xmlns:w16se="http://schemas.microsoft.com/office/word/2015/wordml/symex" xmlns:wpg="http://schemas.microsoft.com/office/word/2010/wordprocessingGroup" xmlns:wpi="http://schemas.microsoft.com/office/word/2010/wordprocessingInk" xmlns:wne="http://schemas.microsoft.com/office/word/2006/wordml" xmlns:wps="http://schemas.microsoft.com/office/word/2010/wordprocessingShape" mc:Ignorable="w14 w15 w16se w16cid w16 w16cex w16sdtdh wp14">
+<w:hdr xmlns:wpc="http://schemas.microsoft.com/office/word/2010/wordprocessingCanvas" xmlns:cx="http://schemas.microsoft.com/office/drawing/2014/chartex" xmlns:cx1="http://schemas.microsoft.com/office/drawing/2015/9/8/chartex" xmlns:cx2="http://schemas.microsoft.com/office/drawing/2015/10/21/chartex" xmlns:cx3="http://schemas.microsoft.com/office/drawing/2016/5/9/chartex" xmlns:cx4="http://schemas.microsoft.com/office/drawing/2016/5/10/chartex" xmlns:cx5="http://schemas.microsoft.com/office/drawing/2016/5/11/chartex" xmlns:cx6="http://schemas.microsoft.com/office/drawing/2016/5/12/chartex" xmlns:cx7="http://schemas.microsoft.com/office/drawing/2016/5/13/chartex" xmlns:cx8="http://schemas.microsoft.com/office/drawing/2016/5/14/chartex" xmlns:mc="http://schemas.openxmlformats.org/markup-compatibility/2006" xmlns:aink="http://schemas.microsoft.com/office/drawing/2016/ink" xmlns:am3d="http://schemas.microsoft.com/office/drawing/2017/model3d" xmlns:o="urn:schemas-microsoft-com:office:office" xmlns:oel="http://schemas.microsoft.com/office/2019/extlst" xmlns:r="http://schemas.openxmlformats.org/officeDocument/2006/relationships" xmlns:m="http://schemas.openxmlformats.org/officeDocument/2006/math" xmlns:v="urn:schemas-microsoft-com:vml" xmlns:wp14="http://schemas.microsoft.com/office/word/2010/wordprocessingDrawing" xmlns:wp="http://schemas.openxmlformats.org/drawingml/2006/wordprocessingDrawing" xmlns:w10="urn:schemas-microsoft-com:office:word" xmlns:w="http://schemas.openxmlformats.org/wordprocessingml/2006/main" xmlns:w14="http://schemas.microsoft.com/office/word/2010/wordml" xmlns:w15="http://schemas.microsoft.com/office/word/2012/wordml" xmlns:w16cex="http://schemas.microsoft.com/office/word/2018/wordml/cex" xmlns:w16cid="http://schemas.microsoft.com/office/word/2016/wordml/cid" xmlns:w16="http://schemas.microsoft.com/office/word/2018/wordml" xmlns:w16du="http://schemas.microsoft.com/office/word/2023/wordml/word16du" xmlns:w16sdtdh="http://schemas.microsoft.com/office/word/2020/wordml/sdtdatahash" xmlns:w16se="http://schemas.microsoft.com/office/word/2015/wordml/symex" xmlns:wpg="http://schemas.microsoft.com/office/word/2010/wordprocessingGroup" xmlns:wpi="http://schemas.microsoft.com/office/word/2010/wordprocessingInk" xmlns:wne="http://schemas.microsoft.com/office/word/2006/wordml" xmlns:wps="http://schemas.microsoft.com/office/word/2010/wordprocessingShape" mc:Ignorable="w14 w15 w16se w16cid w16 w16cex w16sdtdh wp14">
   <w:p>
     <w:pPr>
       <w:pStyle w:val="Header"/>
@@ -11202,7 +11214,7 @@
 </file>
 
 <file path=word/numbering.xml><?xml version="1.0" encoding="utf-8"?>
-<w:numbering xmlns:wpc="http://schemas.microsoft.com/office/word/2010/wordprocessingCanvas" xmlns:cx="http://schemas.microsoft.com/office/drawing/2014/chartex" xmlns:cx1="http://schemas.microsoft.com/office/drawing/2015/9/8/chartex" xmlns:cx2="http://schemas.microsoft.com/office/drawing/2015/10/21/chartex" xmlns:cx3="http://schemas.microsoft.com/office/drawing/2016/5/9/chartex" xmlns:cx4="http://schemas.microsoft.com/office/drawing/2016/5/10/chartex" xmlns:cx5="http://schemas.microsoft.com/office/drawing/2016/5/11/chartex" xmlns:cx6="http://schemas.microsoft.com/office/drawing/2016/5/12/chartex" xmlns:cx7="http://schemas.microsoft.com/office/drawing/2016/5/13/chartex" xmlns:cx8="http://schemas.microsoft.com/office/drawing/2016/5/14/chartex" xmlns:mc="http://schemas.openxmlformats.org/markup-compatibility/2006" xmlns:aink="http://schemas.microsoft.com/office/drawing/2016/ink" xmlns:am3d="http://schemas.microsoft.com/office/drawing/2017/model3d" xmlns:o="urn:schemas-microsoft-com:office:office" xmlns:oel="http://schemas.microsoft.com/office/2019/extlst" xmlns:r="http://schemas.openxmlformats.org/officeDocument/2006/relationships" xmlns:m="http://schemas.openxmlformats.org/officeDocument/2006/math" xmlns:v="urn:schemas-microsoft-com:vml" xmlns:wp14="http://schemas.microsoft.com/office/word/2010/wordprocessingDrawing" xmlns:wp="http://schemas.openxmlformats.org/drawingml/2006/wordprocessingDrawing" xmlns:w10="urn:schemas-microsoft-com:office:word" xmlns:w="http://schemas.openxmlformats.org/wordprocessingml/2006/main" xmlns:w14="http://schemas.microsoft.com/office/word/2010/wordml" xmlns:w15="http://schemas.microsoft.com/office/word/2012/wordml" xmlns:w16cex="http://schemas.microsoft.com/office/word/2018/wordml/cex" xmlns:w16cid="http://schemas.microsoft.com/office/word/2016/wordml/cid" xmlns:w16="http://schemas.microsoft.com/office/word/2018/wordml" xmlns:w16sdtdh="http://schemas.microsoft.com/office/word/2020/wordml/sdtdatahash" xmlns:w16se="http://schemas.microsoft.com/office/word/2015/wordml/symex" xmlns:wpg="http://schemas.microsoft.com/office/word/2010/wordprocessingGroup" xmlns:wpi="http://schemas.microsoft.com/office/word/2010/wordprocessingInk" xmlns:wne="http://schemas.microsoft.com/office/word/2006/wordml" xmlns:wps="http://schemas.microsoft.com/office/word/2010/wordprocessingShape" mc:Ignorable="w14 w15 w16se w16cid w16 w16cex w16sdtdh wp14">
+<w:numbering xmlns:wpc="http://schemas.microsoft.com/office/word/2010/wordprocessingCanvas" xmlns:cx="http://schemas.microsoft.com/office/drawing/2014/chartex" xmlns:cx1="http://schemas.microsoft.com/office/drawing/2015/9/8/chartex" xmlns:cx2="http://schemas.microsoft.com/office/drawing/2015/10/21/chartex" xmlns:cx3="http://schemas.microsoft.com/office/drawing/2016/5/9/chartex" xmlns:cx4="http://schemas.microsoft.com/office/drawing/2016/5/10/chartex" xmlns:cx5="http://schemas.microsoft.com/office/drawing/2016/5/11/chartex" xmlns:cx6="http://schemas.microsoft.com/office/drawing/2016/5/12/chartex" xmlns:cx7="http://schemas.microsoft.com/office/drawing/2016/5/13/chartex" xmlns:cx8="http://schemas.microsoft.com/office/drawing/2016/5/14/chartex" xmlns:mc="http://schemas.openxmlformats.org/markup-compatibility/2006" xmlns:aink="http://schemas.microsoft.com/office/drawing/2016/ink" xmlns:am3d="http://schemas.microsoft.com/office/drawing/2017/model3d" xmlns:o="urn:schemas-microsoft-com:office:office" xmlns:oel="http://schemas.microsoft.com/office/2019/extlst" xmlns:r="http://schemas.openxmlformats.org/officeDocument/2006/relationships" xmlns:m="http://schemas.openxmlformats.org/officeDocument/2006/math" xmlns:v="urn:schemas-microsoft-com:vml" xmlns:wp14="http://schemas.microsoft.com/office/word/2010/wordprocessingDrawing" xmlns:wp="http://schemas.openxmlformats.org/drawingml/2006/wordprocessingDrawing" xmlns:w10="urn:schemas-microsoft-com:office:word" xmlns:w="http://schemas.openxmlformats.org/wordprocessingml/2006/main" xmlns:w14="http://schemas.microsoft.com/office/word/2010/wordml" xmlns:w15="http://schemas.microsoft.com/office/word/2012/wordml" xmlns:w16cex="http://schemas.microsoft.com/office/word/2018/wordml/cex" xmlns:w16cid="http://schemas.microsoft.com/office/word/2016/wordml/cid" xmlns:w16="http://schemas.microsoft.com/office/word/2018/wordml" xmlns:w16du="http://schemas.microsoft.com/office/word/2023/wordml/word16du" xmlns:w16sdtdh="http://schemas.microsoft.com/office/word/2020/wordml/sdtdatahash" xmlns:w16se="http://schemas.microsoft.com/office/word/2015/wordml/symex" xmlns:wpg="http://schemas.microsoft.com/office/word/2010/wordprocessingGroup" xmlns:wpi="http://schemas.microsoft.com/office/word/2010/wordprocessingInk" xmlns:wne="http://schemas.microsoft.com/office/word/2006/wordml" xmlns:wps="http://schemas.microsoft.com/office/word/2010/wordprocessingShape" mc:Ignorable="w14 w15 w16se w16cid w16 w16cex w16sdtdh wp14">
   <w:abstractNum w:abstractNumId="0" w15:restartNumberingAfterBreak="0">
     <w:nsid w:val="025F1E6B"/>
     <w:multiLevelType w:val="hybridMultilevel"/>

</xml_diff>